<commit_message>
Segunda parte do Trabalho sobre o Inferno das Dependencias
</commit_message>
<xml_diff>
--- a/Inferno_dependencias.docx
+++ b/Inferno_dependencias.docx
@@ -6,104 +6,148 @@
       <w:r>
         <w:t>O que é inferno das dependências?</w:t>
       </w:r>
+    </w:p>
+    <w:p>
+      <w:r>
+        <w:t>Inferno das dependências (</w:t>
+      </w:r>
+      <w:proofErr w:type="spellStart"/>
+      <w:r>
+        <w:t>dependency</w:t>
+      </w:r>
+      <w:proofErr w:type="spellEnd"/>
+      <w:r>
+        <w:t xml:space="preserve"> </w:t>
+      </w:r>
+      <w:proofErr w:type="spellStart"/>
+      <w:r>
+        <w:t>hell</w:t>
+      </w:r>
+      <w:proofErr w:type="spellEnd"/>
+      <w:r>
+        <w:t>), ocorre principalmente quando as aplicações dependem de versões especificas, principalmente de aplicações terceiras, mas é implantada com versão diferente das que são requeridas.</w:t>
+      </w:r>
+    </w:p>
+    <w:p>
+      <w:r>
+        <w:t>Ocorre principalmente quando o sistema se torna cada vez maior (com muitos pacotes), tornando-o em um verdadeiro pesadelo, devido ao número de dependências. Existindo especificações pouco detalhadas de dependências, você tornara a versão “promíscua”, ou seja, assumira a compatibilidades com novas versões mais do que é aconselhável. Já, caso existam especificações muito detalhadas de dependências ou muito engessadas, existe um grande risco de bloquearmos a versão (impedindo que tenham seus pacotes atualizados sem que haja uma nova liberação de versão).</w:t>
+      </w:r>
+    </w:p>
+    <w:p>
+      <w:r>
+        <w:t>Então o inferno das dependências é onde nosso sistema está se algumas das duas situações acima (“promiscuidade ou bloqueio) impeçam-no de ser atualizado facilmente e principalmente de modo seguro.</w:t>
+      </w:r>
+    </w:p>
+    <w:p>
+      <w:r>
+        <w:t xml:space="preserve">Um exemplo bem conhecido de inferno das dependências eram as versões antigas do Windows (como por exemplo o Windows 98), que possuíam todas as bibliotecas compartilhadas, em </w:t>
+      </w:r>
+      <w:proofErr w:type="spellStart"/>
+      <w:r>
+        <w:t>DLLs</w:t>
+      </w:r>
+      <w:proofErr w:type="spellEnd"/>
+      <w:r>
+        <w:t xml:space="preserve"> armazenadas no diretório System32, sem que existisse quaisquer tipos de versionamentos, ou seja, novas versões eram obrigadas a substituírem integralmente as versões presentes.</w:t>
+      </w:r>
+    </w:p>
+    <w:p>
+      <w:r>
+        <w:t>Isso impossibilitava que aplicações dependessem de versões diferentes da DLL presente na biblioteca.</w:t>
+      </w:r>
+    </w:p>
+    <w:p>
+      <w:r>
+        <w:t xml:space="preserve">A implementação de conceito </w:t>
+      </w:r>
+      <w:proofErr w:type="spellStart"/>
+      <w:r>
+        <w:t>assemblies</w:t>
+      </w:r>
+      <w:proofErr w:type="spellEnd"/>
+      <w:r>
+        <w:t xml:space="preserve">, introduzido no .NET, tornou possível o versionamento das bibliotecas de DLL, distinguindo-as mesmo se tiverem o mesmo nome, através de atribuição de número. Com isso novas aplicações podem utilizar </w:t>
+      </w:r>
+      <w:proofErr w:type="spellStart"/>
+      <w:r>
+        <w:t>DLLs</w:t>
+      </w:r>
+      <w:proofErr w:type="spellEnd"/>
+      <w:r>
+        <w:t xml:space="preserve"> instaladas com versões mais recentes, sem a necessidade de substituição das anteriores.</w:t>
+      </w:r>
+    </w:p>
+    <w:p>
+      <w:r>
+        <w:t>Inferno de Dependências no Caso Jarbas:</w:t>
+      </w:r>
+    </w:p>
+    <w:p>
+      <w:r>
+        <w:t xml:space="preserve">Jarbas é um componente de um projeto, desenvolvido por Eduardo </w:t>
+      </w:r>
+      <w:proofErr w:type="spellStart"/>
+      <w:r>
+        <w:t>Cuducos</w:t>
+      </w:r>
+      <w:proofErr w:type="spellEnd"/>
+      <w:r>
+        <w:t xml:space="preserve">, chamado Serenata de Amor. Este projeto consiste basicamente em robôs de buscas que utilizando inteligência artificial para investigar, ou como o próprio idealizador sugere, passar um pente fino nos gastos com a chamada verba indenizatória, na qual todos os nossos deputados têm direitos durante o mandato, podendo-a utilizar sem licitação. </w:t>
+      </w:r>
+    </w:p>
+    <w:p>
+      <w:r>
+        <w:t xml:space="preserve">A ideia é utilizar a data </w:t>
+      </w:r>
+      <w:proofErr w:type="spellStart"/>
+      <w:r>
+        <w:t>science</w:t>
+      </w:r>
+      <w:proofErr w:type="spellEnd"/>
+      <w:r>
+        <w:t xml:space="preserve"> e </w:t>
+      </w:r>
+      <w:proofErr w:type="spellStart"/>
+      <w:r>
+        <w:t>machine</w:t>
+      </w:r>
+      <w:proofErr w:type="spellEnd"/>
+      <w:r>
+        <w:t xml:space="preserve"> </w:t>
+      </w:r>
+      <w:proofErr w:type="spellStart"/>
+      <w:r>
+        <w:t>learning</w:t>
+      </w:r>
+      <w:proofErr w:type="spellEnd"/>
+      <w:r>
+        <w:t>, para analisar de forma ágil, fácil e transparente todos os gastos com esta verba, cruzando-os com informações como CNPJ e conteúdo do gasto. Visto que, muitas vezes esta verba é utilizada de forma inadequada, como por exemplo gasto com bebidas alcoólicas e pagamentos de empresas (fechadas) no nome do próprio deputado ou algum parente.</w:t>
+      </w:r>
+    </w:p>
+    <w:p>
+      <w:r>
+        <w:t xml:space="preserve">Para este projeto o inferno das dependências ocorreu durante a atualização automática de um pacote, o </w:t>
+      </w:r>
+      <w:proofErr w:type="spellStart"/>
+      <w:r>
+        <w:t>reprint</w:t>
+      </w:r>
+      <w:proofErr w:type="spellEnd"/>
+      <w:r>
+        <w:t>, que foi da versão 0.3.0 para a 0.4.0, ocasionando um erro ao acessar o banco de dados, acesso esse que já funcionará anteriormente sem quaisquer erros.</w:t>
+      </w:r>
+    </w:p>
+    <w:p/>
+    <w:p/>
+    <w:p/>
+    <w:p>
+      <w:r>
+        <w:t>O projeto é totalmente escrito em código aberto e está disponível no GitHub</w:t>
+      </w:r>
+    </w:p>
+    <w:p>
       <w:bookmarkStart w:id="0" w:name="_GoBack"/>
       <w:bookmarkEnd w:id="0"/>
-    </w:p>
-    <w:p>
-      <w:r>
-        <w:t>Inferno das dependências (</w:t>
-      </w:r>
-      <w:proofErr w:type="spellStart"/>
-      <w:r>
-        <w:t>dependency</w:t>
-      </w:r>
-      <w:proofErr w:type="spellEnd"/>
-      <w:r>
-        <w:t xml:space="preserve"> </w:t>
-      </w:r>
-      <w:proofErr w:type="spellStart"/>
-      <w:r>
-        <w:t>hell</w:t>
-      </w:r>
-      <w:proofErr w:type="spellEnd"/>
-      <w:r>
-        <w:t>), ocorre principalmente quando as aplicações dependem de versões especificas, principalmente de aplicações terceiras, mas é implantada com versão diferente das que são requeridas.</w:t>
-      </w:r>
-    </w:p>
-    <w:p>
-      <w:r>
-        <w:t xml:space="preserve">Ocorre principalmente quando o sistema se torna cada vez maior (com muitos pacotes), tornando-o em um verdadeiro pesadelo, devido ao número de dependências. </w:t>
-      </w:r>
-      <w:r>
-        <w:t>Existindo</w:t>
-      </w:r>
-      <w:r>
-        <w:t xml:space="preserve"> especificações</w:t>
-      </w:r>
-      <w:r>
-        <w:t xml:space="preserve"> pouco detalhadas</w:t>
-      </w:r>
-      <w:r>
-        <w:t xml:space="preserve"> de dependências, você tornara a versão “promíscua”, ou seja, assumira a com</w:t>
-      </w:r>
-      <w:r>
-        <w:t>patibilidades com novas versões mais do que é aconselhável. Já, caso existam especificações muito detalhadas de dependências ou muito engessadas, existe um grande risco de bloquearmos a versão (impedindo que tenham seus pacotes atualizados sem que haja uma nova liberação de versão).</w:t>
-      </w:r>
-    </w:p>
-    <w:p>
-      <w:r>
-        <w:t>Então o inferno das dependências é onde nosso sistema está se algumas das duas situações acima (“promiscuidade ou bloqueio) impeçam-no de ser atualizado facilmente e principalmente de modo seguro.</w:t>
-      </w:r>
-    </w:p>
-    <w:p>
-      <w:r>
-        <w:t xml:space="preserve">Um exemplo bem conhecido de inferno das dependências eram </w:t>
-      </w:r>
-      <w:r>
-        <w:t xml:space="preserve">as versões antigas do Windows (como por exemplo o Windows 98), que possuíam todas as bibliotecas compartilhadas, em </w:t>
-      </w:r>
-      <w:proofErr w:type="spellStart"/>
-      <w:r>
-        <w:t>DLLs</w:t>
-      </w:r>
-      <w:proofErr w:type="spellEnd"/>
-      <w:r>
-        <w:t xml:space="preserve"> armazenadas no diretório System32, sem que existisse quaisquer tipos de versionamentos, ou seja, novas versões eram obrigadas a substituírem integralmente as versões presentes.</w:t>
-      </w:r>
-    </w:p>
-    <w:p>
-      <w:r>
-        <w:t>Isso impossibilitava que aplicações dependessem de versões diferentes da DLL presente na biblioteca.</w:t>
-      </w:r>
-    </w:p>
-    <w:p>
-      <w:r>
-        <w:t xml:space="preserve">A implementação de conceito </w:t>
-      </w:r>
-      <w:proofErr w:type="spellStart"/>
-      <w:r>
-        <w:t>assemblies</w:t>
-      </w:r>
-      <w:proofErr w:type="spellEnd"/>
-      <w:r>
-        <w:t xml:space="preserve">, introduzido no .NET, tornou possível o versionamento das bibliotecas de DLL, distinguindo-as mesmo se tiverem o mesmo nome, </w:t>
-      </w:r>
-      <w:r>
-        <w:t>através de atribuição de número</w:t>
-      </w:r>
-      <w:r>
-        <w:t xml:space="preserve">. Com isso novas aplicações podem utilizar </w:t>
-      </w:r>
-      <w:proofErr w:type="spellStart"/>
-      <w:r>
-        <w:t>DLLs</w:t>
-      </w:r>
-      <w:proofErr w:type="spellEnd"/>
-      <w:r>
-        <w:t xml:space="preserve"> instaladas com versões mais recentes, sem a necessidade de substituição das anteriores.</w:t>
-      </w:r>
-    </w:p>
-    <w:p>
       <w:r>
         <w:t xml:space="preserve"> </w:t>
       </w:r>

</xml_diff>

<commit_message>
Correções no Trabalho sobre o Inferno das Dependencias
</commit_message>
<xml_diff>
--- a/Inferno_dependencias.docx
+++ b/Inferno_dependencias.docx
@@ -139,18 +139,9 @@
     </w:p>
     <w:p/>
     <w:p/>
-    <w:p/>
-    <w:p>
-      <w:r>
-        <w:t>O projeto é totalmente escrito em código aberto e está disponível no GitHub</w:t>
-      </w:r>
-    </w:p>
     <w:p>
       <w:bookmarkStart w:id="0" w:name="_GoBack"/>
       <w:bookmarkEnd w:id="0"/>
-      <w:r>
-        <w:t xml:space="preserve"> </w:t>
-      </w:r>
     </w:p>
     <w:p>
       <w:r>

</xml_diff>

<commit_message>
Versao Final do Trabalho sobre o Inferno das Dependencias
</commit_message>
<xml_diff>
--- a/Inferno_dependencias.docx
+++ b/Inferno_dependencias.docx
@@ -25,17 +25,17 @@
       </w:r>
       <w:proofErr w:type="spellEnd"/>
       <w:r>
-        <w:t>), ocorre principalmente quando as aplicações dependem de versões especificas, principalmente de aplicações terceiras, mas é implantada com versão diferente das que são requeridas.</w:t>
-      </w:r>
-    </w:p>
-    <w:p>
-      <w:r>
-        <w:t>Ocorre principalmente quando o sistema se torna cada vez maior (com muitos pacotes), tornando-o em um verdadeiro pesadelo, devido ao número de dependências. Existindo especificações pouco detalhadas de dependências, você tornara a versão “promíscua”, ou seja, assumira a compatibilidades com novas versões mais do que é aconselhável. Já, caso existam especificações muito detalhadas de dependências ou muito engessadas, existe um grande risco de bloquearmos a versão (impedindo que tenham seus pacotes atualizados sem que haja uma nova liberação de versão).</w:t>
-      </w:r>
-    </w:p>
-    <w:p>
-      <w:r>
-        <w:t>Então o inferno das dependências é onde nosso sistema está se algumas das duas situações acima (“promiscuidade ou bloqueio) impeçam-no de ser atualizado facilmente e principalmente de modo seguro.</w:t>
+        <w:t xml:space="preserve">), ocorre principalmente quando as aplicações dependem de versões especificas, principalmente de aplicações terceiras, mas é implantada com versão diferente das que são requeridas. Quando o sistema se torna cada vez maior (com muitos pacotes), transformando-o em um verdadeiro pesadelo, devido ao número de dependências. </w:t>
+      </w:r>
+    </w:p>
+    <w:p>
+      <w:r>
+        <w:t>Existindo especificações pouco detalhadas de dependências, você tornara a versão “promíscua”, ou seja, assumira a compatibilidades com novas versões mais do que é aconselhável. Ou, caso existam especificações muito detalhadas de dependências ou muito engessadas, existe um grande risco de bloquearmos a versão (impedindo que tenham seus pacotes atualizados sem que haja uma nova liberação de versão).</w:t>
+      </w:r>
+    </w:p>
+    <w:p>
+      <w:r>
+        <w:t>Então o inferno das dependências é onde nosso sistema está se algumas das duas situações acima (“promiscuidade” ou bloqueio) impeçam-no de ser atualizado facilmente e principalmente de modo seguro.</w:t>
       </w:r>
     </w:p>
     <w:p>
@@ -48,7 +48,7 @@
       </w:r>
       <w:proofErr w:type="spellEnd"/>
       <w:r>
-        <w:t xml:space="preserve"> armazenadas no diretório System32, sem que existisse quaisquer tipos de versionamentos, ou seja, novas versões eram obrigadas a substituírem integralmente as versões presentes.</w:t>
+        <w:t>, armazenadas no diretório System32, sem que existisse quaisquer tipos de versionamentos, ou seja, novas versões eram obrigadas a substituírem integralmente as versões presentes.</w:t>
       </w:r>
     </w:p>
     <w:p>
@@ -58,7 +58,7 @@
     </w:p>
     <w:p>
       <w:r>
-        <w:t xml:space="preserve">A implementação de conceito </w:t>
+        <w:t xml:space="preserve">Com implementação de conceito </w:t>
       </w:r>
       <w:proofErr w:type="spellStart"/>
       <w:r>
@@ -66,7 +66,7 @@
       </w:r>
       <w:proofErr w:type="spellEnd"/>
       <w:r>
-        <w:t xml:space="preserve">, introduzido no .NET, tornou possível o versionamento das bibliotecas de DLL, distinguindo-as mesmo se tiverem o mesmo nome, através de atribuição de número. Com isso novas aplicações podem utilizar </w:t>
+        <w:t xml:space="preserve">, introduzido no .NET, tornou possível o versionamento das bibliotecas de DLL, distinguindo-as (mesmo se tiverem o mesmo nome) através de atribuição de número. Com isso novas aplicações podem utilizar </w:t>
       </w:r>
       <w:proofErr w:type="spellStart"/>
       <w:r>
@@ -92,7 +92,7 @@
       </w:r>
       <w:proofErr w:type="spellEnd"/>
       <w:r>
-        <w:t xml:space="preserve">, chamado Serenata de Amor. Este projeto consiste basicamente em robôs de buscas que utilizando inteligência artificial para investigar, ou como o próprio idealizador sugere, passar um pente fino nos gastos com a chamada verba indenizatória, na qual todos os nossos deputados têm direitos durante o mandato, podendo-a utilizar sem licitação. </w:t>
+        <w:t xml:space="preserve">, chamado Serenata de Amor. Este projeto consiste em robôs de buscas que utilizando inteligência artificial para investigar, ou como o próprio idealizador sugere, passar um pente fino nos gastos com a chamada verba indenizatória, na qual todos os nossos deputados têm direitos durante o mandato, podendo-a utilizar sem licitação. </w:t>
       </w:r>
     </w:p>
     <w:p>
@@ -121,12 +121,12 @@
       </w:r>
       <w:proofErr w:type="spellEnd"/>
       <w:r>
-        <w:t>, para analisar de forma ágil, fácil e transparente todos os gastos com esta verba, cruzando-os com informações como CNPJ e conteúdo do gasto. Visto que, muitas vezes esta verba é utilizada de forma inadequada, como por exemplo gasto com bebidas alcoólicas e pagamentos de empresas (fechadas) no nome do próprio deputado ou algum parente.</w:t>
-      </w:r>
-    </w:p>
-    <w:p>
-      <w:r>
-        <w:t xml:space="preserve">Para este projeto o inferno das dependências ocorreu durante a atualização automática de um pacote, o </w:t>
+        <w:t>, para analisar de forma ágil, fácil e transparente todos os gastos com esta verba, cruzando-os com informações como CNPJ e conteúdo dos gastos. O projeto é totalmente escrito em código aberto e está disponível no GitHub.</w:t>
+      </w:r>
+    </w:p>
+    <w:p>
+      <w:r>
+        <w:t xml:space="preserve">O inferno das dependências ocorreu durante a atualização automática de um pacote, o </w:t>
       </w:r>
       <w:proofErr w:type="spellStart"/>
       <w:r>
@@ -134,20 +134,105 @@
       </w:r>
       <w:proofErr w:type="spellEnd"/>
       <w:r>
-        <w:t>, que foi da versão 0.3.0 para a 0.4.0, ocasionando um erro ao acessar o banco de dados, acesso esse que já funcionará anteriormente sem quaisquer erros.</w:t>
-      </w:r>
+        <w:t>, que foi da versão 0.3.0 para a 0.4.0, ocasionando um erro ao acessar o banco de dados, acesso esse que já funcionará.</w:t>
+      </w:r>
+    </w:p>
+    <w:p>
+      <w:r>
+        <w:t xml:space="preserve">Devido ao versionamento foi possível, após efetuar </w:t>
+      </w:r>
+      <w:proofErr w:type="spellStart"/>
+      <w:r>
+        <w:t>debugging</w:t>
+      </w:r>
+      <w:proofErr w:type="spellEnd"/>
+      <w:r>
+        <w:t>, identificar qual componentes estava causando a quebra do Jarbas e para confirmação foi reinstalada a versão 0.3.0.</w:t>
+      </w:r>
+    </w:p>
+    <w:p>
+      <w:r>
+        <w:lastRenderedPageBreak/>
+        <w:t xml:space="preserve">O </w:t>
+      </w:r>
+      <w:proofErr w:type="spellStart"/>
+      <w:r>
+        <w:t>Pyup</w:t>
+      </w:r>
+      <w:proofErr w:type="spellEnd"/>
+      <w:r>
+        <w:t xml:space="preserve"> é um robô que acompanha as atualizações das dependências do </w:t>
+      </w:r>
+      <w:proofErr w:type="spellStart"/>
+      <w:r>
+        <w:t>Pyton</w:t>
+      </w:r>
+      <w:proofErr w:type="spellEnd"/>
+      <w:r>
+        <w:t xml:space="preserve">, enviando solicitações automáticas para o repositório, permitindo que sejam gerenciadas suas dependências em um local central com o restante do seu código. Cirando um </w:t>
+      </w:r>
+      <w:proofErr w:type="spellStart"/>
+      <w:r>
+        <w:t>pull</w:t>
+      </w:r>
+      <w:proofErr w:type="spellEnd"/>
+      <w:r>
+        <w:t xml:space="preserve"> </w:t>
+      </w:r>
+      <w:proofErr w:type="spellStart"/>
+      <w:r>
+        <w:t>request</w:t>
+      </w:r>
+      <w:proofErr w:type="spellEnd"/>
+      <w:r>
+        <w:t xml:space="preserve"> para cada atualização, onde poderá discutir com a equipe e fazer alterações necessárias, contribuindo para o controle de gerenciamento de mudança.</w:t>
+      </w:r>
+    </w:p>
+    <w:p>
+      <w:r>
+        <w:t xml:space="preserve">Algumas alternativas para o </w:t>
+      </w:r>
+      <w:proofErr w:type="spellStart"/>
+      <w:r>
+        <w:t>Pyup</w:t>
+      </w:r>
+      <w:proofErr w:type="spellEnd"/>
+      <w:r>
+        <w:t xml:space="preserve"> são: Bibliotecas.io, David, requer.io e dependencies.io</w:t>
+      </w:r>
+    </w:p>
+    <w:p/>
+    <w:p>
+      <w:r>
+        <w:t>Alexandre do Carmo – R.A. 618107356</w:t>
+      </w:r>
+    </w:p>
+    <w:p>
+      <w:r>
+        <w:t>Felipe Gabriel dos Santos – R.A. 618106864</w:t>
+      </w:r>
+    </w:p>
+    <w:p>
+      <w:r>
+        <w:t>Jefferson Felipe Maia de Souza – R.A. 618106790</w:t>
+      </w:r>
+      <w:bookmarkStart w:id="0" w:name="_GoBack"/>
+      <w:bookmarkEnd w:id="0"/>
     </w:p>
     <w:p/>
     <w:p/>
-    <w:p>
-      <w:bookmarkStart w:id="0" w:name="_GoBack"/>
-      <w:bookmarkEnd w:id="0"/>
-    </w:p>
+    <w:p/>
     <w:p>
       <w:r>
         <w:t xml:space="preserve"> </w:t>
       </w:r>
     </w:p>
+    <w:p>
+      <w:r>
+        <w:t xml:space="preserve"> </w:t>
+      </w:r>
+    </w:p>
+    <w:p/>
     <w:p/>
     <w:p/>
     <w:sectPr>

</xml_diff>